<commit_message>
Fix Declaration video links and rearrange.
</commit_message>
<xml_diff>
--- a/Preamble/Preamble_Declaration_Notes.docx
+++ b/Preamble/Preamble_Declaration_Notes.docx
@@ -599,10 +599,25 @@
       <w:pPr>
         <w:pStyle w:val="Heading3"/>
       </w:pPr>
-      <w:bookmarkStart w:id="39" w:name="some-inquiries"/>
+      <w:bookmarkStart w:id="39" w:name="some-declaration-inquiries"/>
       <w:bookmarkEnd w:id="39"/>
       <w:r>
-        <w:t xml:space="preserve">Some Inquiries</w:t>
+        <w:t xml:space="preserve">Some</w:t>
+      </w:r>
+      <w:r>
+        <w:t xml:space="preserve"> </w:t>
+      </w:r>
+      <w:r>
+        <w:rPr>
+          <w:i/>
+        </w:rPr>
+        <w:t xml:space="preserve">Declaration</w:t>
+      </w:r>
+      <w:r>
+        <w:t xml:space="preserve"> </w:t>
+      </w:r>
+      <w:r>
+        <w:t xml:space="preserve">Inquiries</w:t>
       </w:r>
     </w:p>
     <w:p>
@@ -1000,28 +1015,47 @@
     </w:p>
     <w:p>
       <w:pPr>
-        <w:pStyle w:val="BodyText"/>
-      </w:pPr>
-      <w:r>
-        <w:t xml:space="preserve">Listen again, if it helps:</w:t>
-      </w:r>
-    </w:p>
-    <w:p>
-      <w:pPr>
-        <w:pStyle w:val="BodyText"/>
-      </w:pPr>
-      <w:r>
-        <w:t xml:space="preserve">https://www.youtube.com/watch?v=ETroXvRFoKY</w:t>
-      </w:r>
-    </w:p>
-    <w:p>
-      <w:pPr>
-        <w:pStyle w:val="Heading5"/>
-      </w:pPr>
-      <w:bookmarkStart w:id="41" w:name="totally-optional-reading"/>
+        <w:pStyle w:val="Heading4"/>
+      </w:pPr>
+      <w:bookmarkStart w:id="41" w:name="the-declarations-moving-parts"/>
       <w:bookmarkEnd w:id="41"/>
       <w:r>
-        <w:t xml:space="preserve">Totally Optional Reading</w:t>
+        <w:t xml:space="preserve">The</w:t>
+      </w:r>
+      <w:r>
+        <w:t xml:space="preserve"> </w:t>
+      </w:r>
+      <w:r>
+        <w:rPr>
+          <w:i/>
+        </w:rPr>
+        <w:t xml:space="preserve">Declaration's</w:t>
+      </w:r>
+      <w:r>
+        <w:t xml:space="preserve"> </w:t>
+      </w:r>
+      <w:r>
+        <w:t xml:space="preserve">Moving Parts</w:t>
+      </w:r>
+    </w:p>
+    <w:p>
+      <w:pPr>
+        <w:pStyle w:val="FirstParagraph"/>
+      </w:pPr>
+      <w:r>
+        <w:t xml:space="preserve">Are you able to identify the four parts of the</w:t>
+      </w:r>
+      <w:r>
+        <w:t xml:space="preserve"> </w:t>
+      </w:r>
+      <w:r>
+        <w:rPr>
+          <w:i/>
+        </w:rPr>
+        <w:t xml:space="preserve">Declaration</w:t>
+      </w:r>
+      <w:r>
+        <w:t xml:space="preserve">?</w:t>
       </w:r>
     </w:p>
     <w:p>
@@ -1029,6 +1063,92 @@
         <w:pStyle w:val="Compact"/>
         <w:numPr>
           <w:numId w:val="1002"/>
+          <w:ilvl w:val="0"/>
+        </w:numPr>
+      </w:pPr>
+      <w:r>
+        <w:t xml:space="preserve">The Preamble</w:t>
+      </w:r>
+    </w:p>
+    <w:p>
+      <w:pPr>
+        <w:pStyle w:val="Compact"/>
+        <w:numPr>
+          <w:numId w:val="1002"/>
+          <w:ilvl w:val="0"/>
+        </w:numPr>
+      </w:pPr>
+      <w:r>
+        <w:t xml:space="preserve">The Indictment</w:t>
+      </w:r>
+    </w:p>
+    <w:p>
+      <w:pPr>
+        <w:pStyle w:val="Compact"/>
+        <w:numPr>
+          <w:numId w:val="1002"/>
+          <w:ilvl w:val="0"/>
+        </w:numPr>
+      </w:pPr>
+      <w:r>
+        <w:t xml:space="preserve">The Denunciation</w:t>
+      </w:r>
+    </w:p>
+    <w:p>
+      <w:pPr>
+        <w:pStyle w:val="Compact"/>
+        <w:numPr>
+          <w:numId w:val="1002"/>
+          <w:ilvl w:val="0"/>
+        </w:numPr>
+      </w:pPr>
+      <w:r>
+        <w:t xml:space="preserve">The Conclusion</w:t>
+      </w:r>
+    </w:p>
+    <w:p>
+      <w:pPr>
+        <w:pStyle w:val="FirstParagraph"/>
+      </w:pPr>
+      <w:r>
+        <w:t xml:space="preserve">No summary can do justice to the</w:t>
+      </w:r>
+      <w:r>
+        <w:t xml:space="preserve"> </w:t>
+      </w:r>
+      <w:r>
+        <w:rPr>
+          <w:i/>
+        </w:rPr>
+        <w:t xml:space="preserve">Declaration</w:t>
+      </w:r>
+      <w:r>
+        <w:t xml:space="preserve">. It should be read in whole. Or better yet, listen to it:</w:t>
+      </w:r>
+    </w:p>
+    <w:p>
+      <w:pPr>
+        <w:pStyle w:val="BodyText"/>
+      </w:pPr>
+      <w:r>
+        <w:t xml:space="preserve">https://www.youtube.com/watch?v=ETroXvRFoKY</w:t>
+      </w:r>
+    </w:p>
+    <w:p>
+      <w:pPr>
+        <w:pStyle w:val="Heading5"/>
+      </w:pPr>
+      <w:bookmarkStart w:id="42" w:name="totally-optional-reading"/>
+      <w:bookmarkEnd w:id="42"/>
+      <w:r>
+        <w:t xml:space="preserve">Totally Optional Reading</w:t>
+      </w:r>
+    </w:p>
+    <w:p>
+      <w:pPr>
+        <w:pStyle w:val="Compact"/>
+        <w:numPr>
+          <w:numId w:val="1003"/>
           <w:ilvl w:val="0"/>
         </w:numPr>
       </w:pPr>
@@ -1068,7 +1188,7 @@
       <w:pPr>
         <w:pStyle w:val="Compact"/>
         <w:numPr>
-          <w:numId w:val="1002"/>
+          <w:numId w:val="1003"/>
           <w:ilvl w:val="0"/>
         </w:numPr>
       </w:pPr>
@@ -1193,7 +1313,7 @@
     </w:lvl>
   </w:abstractNum>
   <w:abstractNum w:abstractNumId="990">
-    <w:nsid w:val="c9b0d977"/>
+    <w:nsid w:val="12ab8c43"/>
     <w:multiLevelType w:val="multilevel"/>
     <w:lvl w:ilvl="0">
       <w:numFmt w:val="bullet"/>
@@ -1274,7 +1394,7 @@
     </w:lvl>
   </w:abstractNum>
   <w:abstractNum w:abstractNumId="991">
-    <w:nsid w:val="e90b9615"/>
+    <w:nsid w:val="e7e5ec55"/>
     <w:multiLevelType w:val="multilevel"/>
     <w:lvl w:ilvl="0">
       <w:numFmt w:val="bullet"/>
@@ -1364,6 +1484,9 @@
     <w:abstractNumId w:val="991"/>
   </w:num>
   <w:num w:numId="1002">
+    <w:abstractNumId w:val="991"/>
+  </w:num>
+  <w:num w:numId="1003">
     <w:abstractNumId w:val="991"/>
   </w:num>
 </w:numbering>

</xml_diff>

<commit_message>
Fix typos. Semantic linebreaks
</commit_message>
<xml_diff>
--- a/Preamble/Preamble_Declaration_Notes.docx
+++ b/Preamble/Preamble_Declaration_Notes.docx
@@ -109,6 +109,7 @@
       <w:hyperlink r:id="rId22">
         <w:r>
           <w:rPr>
+            <w:i/>
             <w:rStyle w:val="Hyperlink"/>
           </w:rPr>
           <w:t xml:space="preserve">When Words Lose Their Meaning</w:t>
@@ -552,7 +553,7 @@
         <w:t xml:space="preserve"> </w:t>
       </w:r>
       <w:r>
-        <w:t xml:space="preserve">it to you:</w:t>
+        <w:t xml:space="preserve">to you:</w:t>
       </w:r>
     </w:p>
     <w:p>
@@ -568,7 +569,7 @@
         <w:pStyle w:val="BodyText"/>
       </w:pPr>
       <w:r>
-        <w:t xml:space="preserve">Probably you want to see them do it, but THEN, please close your eyes and play it again. LISTEN TO THE WORDS. How and why do they work?</w:t>
+        <w:t xml:space="preserve">Probably you want to see them do it, but THEN please close your eyes and play it again. LISTEN TO THE WORDS. How and why do they work?</w:t>
       </w:r>
     </w:p>
     <w:p>
@@ -673,7 +674,7 @@
         <w:pStyle w:val="BodyText"/>
       </w:pPr>
       <w:r>
-        <w:t xml:space="preserve">Voice is removed from passion and particular circumstances and is therefore almost mild. As one commentator (Stuart Tave) put it: the “diction is as little violent as it can be.”</w:t>
+        <w:t xml:space="preserve">The voice is removed from passion and particular circumstances and is therefore almost mild. As one commentator (Stuart Tave) put it: the “diction is as little violent as it can be.”</w:t>
       </w:r>
     </w:p>
     <w:p>
@@ -719,7 +720,7 @@
         <w:pStyle w:val="BodyText"/>
       </w:pPr>
       <w:r>
-        <w:t xml:space="preserve">In fact, the audience cannot be MANKIND, for whoever reads the Declaration will be English, French, or American. To the foreigner: it is a claim of maturity. To the Englishman: a performance of reasonableness that undermines the view of the American as uncivilized and uncouth. To the American Royalist: it makes a switch of sides more possible. To the patriot offers something to reassure his critics. And to the undecided American: it is an appeal to join a community.</w:t>
+        <w:t xml:space="preserve">In fact, the audience cannot be MANKIND, for whoever reads the Declaration will be English, French, or American. To the foreigner: it is a claim of maturity. To the Englishman: a performance of reasonableness that undermines the view of the American as uncivilized and uncouth. To the American Royalist: it makes a switch of sides more possible. To the patriot it offers something to reassure his critics. And to the undecided American: it is an appeal to join a community.</w:t>
       </w:r>
     </w:p>
     <w:p>
@@ -727,7 +728,7 @@
         <w:pStyle w:val="BodyText"/>
       </w:pPr>
       <w:r>
-        <w:t xml:space="preserve">Look at the structure of the sentence: before the main clause “they should declare … ” there is a LONG SUBORDINATE CLAUSE. Principles of composition would suggest that this subordinate clause is of secondary importance. The reader slides through waiting for a subject and a verb and a main clause, but when the reader finally gets there, he finds that he has acquiesced in an astonishing set of propositions. In fact the CENTRAL propositions that the Declaration is intended to establish. That America is “one people”, that “necessity” can justify a unilateral separation and that, once separated this people is entitled by by law, by nature and by God to an equal station among nations. Fervor: “The Laws of Nature and Nature’s God” But it is checked by “a decent respect. Instead of directly addressing these things IT ASSUMES THEM AWAY.</w:t>
+        <w:t xml:space="preserve">Look at the structure of the sentence: before the main clause “they should declare … ” there is a LONG SUBORDINATE CLAUSE. Principles of composition would suggest that this subordinate clause is of secondary importance. The reader slides through waiting for a subject and a verb and a main clause, but when the reader finally gets there, he finds that he has acquiesced in an astonishing set of propositions. In fact the CENTRAL propositions that the Declaration is intended to establish. That America is “one people”, that “necessity” can justify a unilateral separation and that, once separated this people is entitled by by law, by nature and by God to an equal station among nations. Fervor: “The Laws of Nature and Nature’s God” But it is checked by "a decent respect." Instead of directly addressing these things IT ASSUMES THEM AWAY.</w:t>
       </w:r>
     </w:p>
     <w:p>
@@ -1313,7 +1314,7 @@
     </w:lvl>
   </w:abstractNum>
   <w:abstractNum w:abstractNumId="990">
-    <w:nsid w:val="12ab8c43"/>
+    <w:nsid w:val="592833ad"/>
     <w:multiLevelType w:val="multilevel"/>
     <w:lvl w:ilvl="0">
       <w:numFmt w:val="bullet"/>
@@ -1394,7 +1395,7 @@
     </w:lvl>
   </w:abstractNum>
   <w:abstractNum w:abstractNumId="991">
-    <w:nsid w:val="e7e5ec55"/>
+    <w:nsid w:val="3629c1a3"/>
     <w:multiLevelType w:val="multilevel"/>
     <w:lvl w:ilvl="0">
       <w:numFmt w:val="bullet"/>

</xml_diff>